<commit_message>
Subo actividad cierre 3
</commit_message>
<xml_diff>
--- a/Cierre2/actividad-ubuntu.docx
+++ b/Cierre2/actividad-ubuntu.docx
@@ -1305,6 +1305,219 @@
           <w:szCs w:val="22"/>
         </w:rPr>
         <w:t>.</w:t>
+      </w:r>
+    </w:p>
+    <w:p>
+      <w:pPr>
+        <w:pStyle w:val="NormalWeb"/>
+        <w:shd w:val="clear" w:color="auto" w:fill="FFFFFF"/>
+        <w:spacing w:before="0" w:beforeAutospacing="0" w:after="0" w:afterAutospacing="0"/>
+        <w:jc w:val="both"/>
+        <w:textAlignment w:val="baseline"/>
+        <w:rPr>
+          <w:rFonts w:asciiTheme="minorHAnsi" w:hAnsiTheme="minorHAnsi" w:cstheme="minorHAnsi"/>
+          <w:sz w:val="22"/>
+          <w:szCs w:val="22"/>
+        </w:rPr>
+      </w:pPr>
+    </w:p>
+    <w:p>
+      <w:pPr>
+        <w:pStyle w:val="NormalWeb"/>
+        <w:shd w:val="clear" w:color="auto" w:fill="FFFFFF"/>
+        <w:spacing w:before="0" w:beforeAutospacing="0" w:after="0" w:afterAutospacing="0"/>
+        <w:jc w:val="both"/>
+        <w:textAlignment w:val="baseline"/>
+        <w:rPr>
+          <w:rFonts w:asciiTheme="minorHAnsi" w:hAnsiTheme="minorHAnsi" w:cstheme="minorHAnsi"/>
+          <w:sz w:val="22"/>
+          <w:szCs w:val="22"/>
+          <w:lang w:val="es-ES"/>
+        </w:rPr>
+      </w:pPr>
+      <w:r>
+        <w:rPr>
+          <w:rFonts w:asciiTheme="minorHAnsi" w:hAnsiTheme="minorHAnsi" w:cstheme="minorHAnsi"/>
+          <w:sz w:val="22"/>
+          <w:szCs w:val="22"/>
+          <w:lang w:val="es-ES"/>
+        </w:rPr>
+        <w:lastRenderedPageBreak/>
+        <w:t>Para establecer una contraseña para el usuario root hay que ingresar el comando sudo p</w:t>
+      </w:r>
+      <w:r>
+        <w:rPr>
+          <w:rFonts w:asciiTheme="minorHAnsi" w:hAnsiTheme="minorHAnsi" w:cstheme="minorHAnsi"/>
+          <w:sz w:val="22"/>
+          <w:szCs w:val="22"/>
+          <w:lang w:val="es-ES"/>
+        </w:rPr>
+        <w:t xml:space="preserve">asswd </w:t>
+      </w:r>
+      <w:r>
+        <w:rPr>
+          <w:rFonts w:asciiTheme="minorHAnsi" w:hAnsiTheme="minorHAnsi" w:cstheme="minorHAnsi"/>
+          <w:sz w:val="22"/>
+          <w:szCs w:val="22"/>
+          <w:lang w:val="es-ES"/>
+        </w:rPr>
+        <w:t>root</w:t>
+      </w:r>
+      <w:r>
+        <w:rPr>
+          <w:rFonts w:asciiTheme="minorHAnsi" w:hAnsiTheme="minorHAnsi" w:cstheme="minorHAnsi"/>
+          <w:sz w:val="22"/>
+          <w:szCs w:val="22"/>
+          <w:lang w:val="es-ES"/>
+        </w:rPr>
+        <w:t xml:space="preserve"> e ingresar la contraseña deseada.</w:t>
+      </w:r>
+    </w:p>
+    <w:p>
+      <w:pPr>
+        <w:pStyle w:val="NormalWeb"/>
+        <w:shd w:val="clear" w:color="auto" w:fill="FFFFFF"/>
+        <w:spacing w:before="0" w:beforeAutospacing="0" w:after="0" w:afterAutospacing="0"/>
+        <w:jc w:val="both"/>
+        <w:textAlignment w:val="baseline"/>
+        <w:rPr>
+          <w:rFonts w:asciiTheme="minorHAnsi" w:hAnsiTheme="minorHAnsi" w:cstheme="minorHAnsi"/>
+          <w:sz w:val="22"/>
+          <w:szCs w:val="22"/>
+          <w:lang w:val="es-ES"/>
+        </w:rPr>
+      </w:pPr>
+    </w:p>
+    <w:p>
+      <w:pPr>
+        <w:pStyle w:val="NormalWeb"/>
+        <w:shd w:val="clear" w:color="auto" w:fill="FFFFFF"/>
+        <w:spacing w:before="0" w:beforeAutospacing="0" w:after="0" w:afterAutospacing="0"/>
+        <w:jc w:val="both"/>
+        <w:textAlignment w:val="baseline"/>
+        <w:rPr>
+          <w:rFonts w:asciiTheme="minorHAnsi" w:hAnsiTheme="minorHAnsi" w:cstheme="minorHAnsi"/>
+          <w:sz w:val="22"/>
+          <w:szCs w:val="22"/>
+          <w:lang w:val="es-ES"/>
+        </w:rPr>
+      </w:pPr>
+      <w:r>
+        <w:rPr>
+          <w:rFonts w:asciiTheme="minorHAnsi" w:hAnsiTheme="minorHAnsi" w:cstheme="minorHAnsi"/>
+          <w:sz w:val="22"/>
+          <w:szCs w:val="22"/>
+          <w:lang w:val="es-ES"/>
+        </w:rPr>
+        <w:drawing>
+          <wp:inline distT="0" distB="0" distL="0" distR="0" wp14:anchorId="1859B5EB" wp14:editId="74CE3631">
+            <wp:extent cx="5400040" cy="4653280"/>
+            <wp:effectExtent l="0" t="0" r="0" b="0"/>
+            <wp:docPr id="1" name="Imagen 1"/>
+            <wp:cNvGraphicFramePr>
+              <a:graphicFrameLocks xmlns:a="http://schemas.openxmlformats.org/drawingml/2006/main" noChangeAspect="1"/>
+            </wp:cNvGraphicFramePr>
+            <a:graphic xmlns:a="http://schemas.openxmlformats.org/drawingml/2006/main">
+              <a:graphicData uri="http://schemas.openxmlformats.org/drawingml/2006/picture">
+                <pic:pic xmlns:pic="http://schemas.openxmlformats.org/drawingml/2006/picture">
+                  <pic:nvPicPr>
+                    <pic:cNvPr id="1" name=""/>
+                    <pic:cNvPicPr/>
+                  </pic:nvPicPr>
+                  <pic:blipFill>
+                    <a:blip r:embed="rId5"/>
+                    <a:stretch>
+                      <a:fillRect/>
+                    </a:stretch>
+                  </pic:blipFill>
+                  <pic:spPr>
+                    <a:xfrm>
+                      <a:off x="0" y="0"/>
+                      <a:ext cx="5400040" cy="4653280"/>
+                    </a:xfrm>
+                    <a:prstGeom prst="rect">
+                      <a:avLst/>
+                    </a:prstGeom>
+                  </pic:spPr>
+                </pic:pic>
+              </a:graphicData>
+            </a:graphic>
+          </wp:inline>
+        </w:drawing>
+      </w:r>
+    </w:p>
+    <w:p>
+      <w:pPr>
+        <w:pStyle w:val="NormalWeb"/>
+        <w:shd w:val="clear" w:color="auto" w:fill="FFFFFF"/>
+        <w:spacing w:before="0" w:beforeAutospacing="0" w:after="0" w:afterAutospacing="0"/>
+        <w:jc w:val="both"/>
+        <w:textAlignment w:val="baseline"/>
+        <w:rPr>
+          <w:rFonts w:asciiTheme="minorHAnsi" w:hAnsiTheme="minorHAnsi" w:cstheme="minorHAnsi"/>
+          <w:sz w:val="22"/>
+          <w:szCs w:val="22"/>
+          <w:lang w:val="es-ES"/>
+        </w:rPr>
+      </w:pPr>
+    </w:p>
+    <w:p>
+      <w:pPr>
+        <w:pStyle w:val="NormalWeb"/>
+        <w:shd w:val="clear" w:color="auto" w:fill="FFFFFF"/>
+        <w:spacing w:before="0" w:beforeAutospacing="0" w:after="0" w:afterAutospacing="0"/>
+        <w:jc w:val="both"/>
+        <w:textAlignment w:val="baseline"/>
+        <w:rPr>
+          <w:rFonts w:asciiTheme="minorHAnsi" w:hAnsiTheme="minorHAnsi" w:cstheme="minorHAnsi"/>
+          <w:sz w:val="22"/>
+          <w:szCs w:val="22"/>
+          <w:lang w:val="es-ES"/>
+        </w:rPr>
+      </w:pPr>
+      <w:r>
+        <w:rPr>
+          <w:rFonts w:asciiTheme="minorHAnsi" w:hAnsiTheme="minorHAnsi" w:cstheme="minorHAnsi"/>
+          <w:sz w:val="22"/>
+          <w:szCs w:val="22"/>
+          <w:lang w:val="es-ES"/>
+        </w:rPr>
+        <w:lastRenderedPageBreak/>
+        <w:drawing>
+          <wp:inline distT="0" distB="0" distL="0" distR="0" wp14:anchorId="517CF2A0" wp14:editId="24936BE1">
+            <wp:extent cx="5400040" cy="4505325"/>
+            <wp:effectExtent l="0" t="0" r="0" b="9525"/>
+            <wp:docPr id="2" name="Imagen 2"/>
+            <wp:cNvGraphicFramePr>
+              <a:graphicFrameLocks xmlns:a="http://schemas.openxmlformats.org/drawingml/2006/main" noChangeAspect="1"/>
+            </wp:cNvGraphicFramePr>
+            <a:graphic xmlns:a="http://schemas.openxmlformats.org/drawingml/2006/main">
+              <a:graphicData uri="http://schemas.openxmlformats.org/drawingml/2006/picture">
+                <pic:pic xmlns:pic="http://schemas.openxmlformats.org/drawingml/2006/picture">
+                  <pic:nvPicPr>
+                    <pic:cNvPr id="1" name=""/>
+                    <pic:cNvPicPr/>
+                  </pic:nvPicPr>
+                  <pic:blipFill>
+                    <a:blip r:embed="rId6"/>
+                    <a:stretch>
+                      <a:fillRect/>
+                    </a:stretch>
+                  </pic:blipFill>
+                  <pic:spPr>
+                    <a:xfrm>
+                      <a:off x="0" y="0"/>
+                      <a:ext cx="5400040" cy="4505325"/>
+                    </a:xfrm>
+                    <a:prstGeom prst="rect">
+                      <a:avLst/>
+                    </a:prstGeom>
+                  </pic:spPr>
+                </pic:pic>
+              </a:graphicData>
+            </a:graphic>
+          </wp:inline>
+        </w:drawing>
       </w:r>
       <w:bookmarkStart w:id="0" w:name="_GoBack"/>
       <w:bookmarkEnd w:id="0"/>

</xml_diff>